<commit_message>
Added project report document and results spreadsheet
</commit_message>
<xml_diff>
--- a/SFND_2D_Reature_Tracking_Mid_Term_Project_Report.docx
+++ b/SFND_2D_Reature_Tracking_Mid_Term_Project_Report.docx
@@ -78,7 +78,19 @@
     </w:p>
     <w:p>
       <w:r>
-        <w:t>Implemented a keypoint removal filter based upon the rectangle supplied. (line 115-128 in MidTermProject_Camera_Student.cpp. Note: Tried a narrower rectangle (550, 180, 150, 150) to remove more points just outside the vehicle boundary.</w:t>
+        <w:t>Implemented a keypoint removal filter based upon the rectangle supplied</w:t>
+      </w:r>
+      <w:r>
+        <w:t xml:space="preserve"> (</w:t>
+      </w:r>
+      <w:r>
+        <w:t>in MidTermProject_Camera_Student.cpp</w:t>
+      </w:r>
+      <w:r>
+        <w:t>)</w:t>
+      </w:r>
+      <w:r>
+        <w:t>. Note: Tried a narrower rectangle (550, 180, 150, 150) to remove more points just outside the vehicle boundary.</w:t>
       </w:r>
     </w:p>
     <w:p>
@@ -112,7 +124,7 @@
     </w:p>
     <w:p>
       <w:r>
-        <w:t>Implemented the FLANN matcher (lines 21 to 29 in matchDescriptors) and the knn selection (lines 38 to 53 in matchDescriptors), both selectable by the appropriate selection strings.</w:t>
+        <w:t>Implemented the FLANN matcher (in matchDescriptors) and the knn selection (in matchDescriptors), both selectable by the appropriate selection strings.</w:t>
       </w:r>
     </w:p>
     <w:p>
@@ -1030,15 +1042,309 @@
             <w:r>
               <w:t>135</w:t>
             </w:r>
-            <w:bookmarkStart w:id="0" w:name="_GoBack"/>
-            <w:bookmarkEnd w:id="0"/>
           </w:p>
         </w:tc>
       </w:tr>
     </w:tbl>
     <w:p/>
+    <w:p>
+      <w:pPr>
+        <w:pStyle w:val="Heading3"/>
+      </w:pPr>
+      <w:r>
+        <w:t>MP.</w:t>
+      </w:r>
+      <w:r>
+        <w:t>8</w:t>
+      </w:r>
+      <w:r>
+        <w:t xml:space="preserve"> Performance Evaluation </w:t>
+      </w:r>
+      <w:r>
+        <w:t xml:space="preserve">2 &amp; </w:t>
+      </w:r>
+      <w:r>
+        <w:t>MP.</w:t>
+      </w:r>
+      <w:r>
+        <w:t>9</w:t>
+      </w:r>
+      <w:r>
+        <w:t xml:space="preserve"> Performance Evaluation </w:t>
+      </w:r>
+      <w:r>
+        <w:t>3</w:t>
+      </w:r>
+    </w:p>
+    <w:p>
+      <w:r>
+        <w:t xml:space="preserve">To do what required here I changed/adapted the code in </w:t>
+      </w:r>
+      <w:r>
+        <w:t>MidTermProject_Camera_Student.cpp</w:t>
+      </w:r>
+      <w:r>
+        <w:t xml:space="preserve"> with a compilation switch (RUN_AS_PERFORMANCE_EVALUATION) so I could collect the results into a results file (Results.dat) in csv format, which could then be loaded into a spreadsheet.</w:t>
+      </w:r>
+    </w:p>
+    <w:p>
+      <w:r>
+        <w:t>Note: There are several combinations of detector/descriptor extractor I couldn’t get to work, especially the SIFT descriptor extractor. I don’t know why. Each time I get an open CV exception in ‘batchdistance’ concerning the ‘dType’. I’ve tried converting the descriptor cv::Mat objects to 32F, but this didn’t fix it.</w:t>
+      </w:r>
+    </w:p>
+    <w:p>
+      <w:r>
+        <w:t>(I think I also got an ‘out of memory’ exception when I tried the SIFT/SIFT combination).</w:t>
+      </w:r>
+    </w:p>
+    <w:p>
+      <w:r>
+        <w:t>The results spreadsheet is ‘SFND_2D_Feature_Matching_Results.xlsx’</w:t>
+      </w:r>
+    </w:p>
+    <w:p>
+      <w:r>
+        <w:drawing>
+          <wp:inline distT="0" distB="0" distL="0" distR="0" wp14:anchorId="55988B17" wp14:editId="4C353861">
+            <wp:extent cx="5731510" cy="992505"/>
+            <wp:effectExtent l="0" t="0" r="2540" b="0"/>
+            <wp:docPr id="1" name="Picture 1"/>
+            <wp:cNvGraphicFramePr>
+              <a:graphicFrameLocks xmlns:a="http://schemas.openxmlformats.org/drawingml/2006/main" noChangeAspect="1"/>
+            </wp:cNvGraphicFramePr>
+            <a:graphic xmlns:a="http://schemas.openxmlformats.org/drawingml/2006/main">
+              <a:graphicData uri="http://schemas.openxmlformats.org/drawingml/2006/picture">
+                <pic:pic xmlns:pic="http://schemas.openxmlformats.org/drawingml/2006/picture">
+                  <pic:nvPicPr>
+                    <pic:cNvPr id="0" name="Picture 1"/>
+                    <pic:cNvPicPr>
+                      <a:picLocks noChangeAspect="1" noChangeArrowheads="1"/>
+                    </pic:cNvPicPr>
+                  </pic:nvPicPr>
+                  <pic:blipFill>
+                    <a:blip r:embed="rId4" cstate="print">
+                      <a:extLst>
+                        <a:ext uri="{28A0092B-C50C-407E-A947-70E740481C1C}">
+                          <a14:useLocalDpi xmlns:a14="http://schemas.microsoft.com/office/drawing/2010/main" val="0"/>
+                        </a:ext>
+                      </a:extLst>
+                    </a:blip>
+                    <a:srcRect/>
+                    <a:stretch>
+                      <a:fillRect/>
+                    </a:stretch>
+                  </pic:blipFill>
+                  <pic:spPr bwMode="auto">
+                    <a:xfrm>
+                      <a:off x="0" y="0"/>
+                      <a:ext cx="5731510" cy="992505"/>
+                    </a:xfrm>
+                    <a:prstGeom prst="rect">
+                      <a:avLst/>
+                    </a:prstGeom>
+                    <a:noFill/>
+                    <a:ln>
+                      <a:noFill/>
+                    </a:ln>
+                  </pic:spPr>
+                </pic:pic>
+              </a:graphicData>
+            </a:graphic>
+          </wp:inline>
+        </w:drawing>
+      </w:r>
+    </w:p>
+    <w:p>
+      <w:r>
+        <w:t>From the results match counts, detector &amp; descriptor times the best REAL TIME detector/descripto</w:t>
+      </w:r>
+      <w:r>
+        <w:t>r</w:t>
+      </w:r>
+      <w:r>
+        <w:t xml:space="preserve"> extraction combinations are:</w:t>
+      </w:r>
+    </w:p>
+    <w:tbl>
+      <w:tblPr>
+        <w:tblStyle w:val="TableGrid"/>
+        <w:tblW w:w="0" w:type="auto"/>
+        <w:tblLook w:val="04A0" w:firstRow="1" w:lastRow="0" w:firstColumn="1" w:lastColumn="0" w:noHBand="0" w:noVBand="1"/>
+      </w:tblPr>
+      <w:tblGrid>
+        <w:gridCol w:w="3005"/>
+        <w:gridCol w:w="3005"/>
+        <w:gridCol w:w="3006"/>
+      </w:tblGrid>
+      <w:tr>
+        <w:tc>
+          <w:tcPr>
+            <w:tcW w:w="3005" w:type="dxa"/>
+          </w:tcPr>
+          <w:p>
+            <w:r>
+              <w:t>Rank # (1 = best)</w:t>
+            </w:r>
+          </w:p>
+        </w:tc>
+        <w:tc>
+          <w:tcPr>
+            <w:tcW w:w="3005" w:type="dxa"/>
+          </w:tcPr>
+          <w:p>
+            <w:r>
+              <w:t>Detector</w:t>
+            </w:r>
+          </w:p>
+        </w:tc>
+        <w:tc>
+          <w:tcPr>
+            <w:tcW w:w="3006" w:type="dxa"/>
+          </w:tcPr>
+          <w:p>
+            <w:r>
+              <w:t>Descriptor Extractor</w:t>
+            </w:r>
+          </w:p>
+        </w:tc>
+      </w:tr>
+      <w:tr>
+        <w:tc>
+          <w:tcPr>
+            <w:tcW w:w="3005" w:type="dxa"/>
+          </w:tcPr>
+          <w:p>
+            <w:r>
+              <w:t>1</w:t>
+            </w:r>
+          </w:p>
+        </w:tc>
+        <w:tc>
+          <w:tcPr>
+            <w:tcW w:w="3005" w:type="dxa"/>
+          </w:tcPr>
+          <w:p>
+            <w:r>
+              <w:t>FAST</w:t>
+            </w:r>
+          </w:p>
+        </w:tc>
+        <w:tc>
+          <w:tcPr>
+            <w:tcW w:w="3006" w:type="dxa"/>
+          </w:tcPr>
+          <w:p>
+            <w:r>
+              <w:t>BRIEF</w:t>
+            </w:r>
+          </w:p>
+        </w:tc>
+      </w:tr>
+      <w:tr>
+        <w:tc>
+          <w:tcPr>
+            <w:tcW w:w="3005" w:type="dxa"/>
+          </w:tcPr>
+          <w:p>
+            <w:r>
+              <w:t>2</w:t>
+            </w:r>
+          </w:p>
+        </w:tc>
+        <w:tc>
+          <w:tcPr>
+            <w:tcW w:w="3005" w:type="dxa"/>
+          </w:tcPr>
+          <w:p>
+            <w:r>
+              <w:t>FAST</w:t>
+            </w:r>
+          </w:p>
+        </w:tc>
+        <w:tc>
+          <w:tcPr>
+            <w:tcW w:w="3006" w:type="dxa"/>
+          </w:tcPr>
+          <w:p>
+            <w:r>
+              <w:t>ORB</w:t>
+            </w:r>
+          </w:p>
+        </w:tc>
+      </w:tr>
+      <w:tr>
+        <w:tc>
+          <w:tcPr>
+            <w:tcW w:w="3005" w:type="dxa"/>
+          </w:tcPr>
+          <w:p>
+            <w:r>
+              <w:t>3</w:t>
+            </w:r>
+          </w:p>
+        </w:tc>
+        <w:tc>
+          <w:tcPr>
+            <w:tcW w:w="3005" w:type="dxa"/>
+          </w:tcPr>
+          <w:p>
+            <w:r>
+              <w:t>ORB</w:t>
+            </w:r>
+          </w:p>
+        </w:tc>
+        <w:tc>
+          <w:tcPr>
+            <w:tcW w:w="3006" w:type="dxa"/>
+          </w:tcPr>
+          <w:p>
+            <w:r>
+              <w:t>BRIEF</w:t>
+            </w:r>
+          </w:p>
+        </w:tc>
+      </w:tr>
+      <w:tr>
+        <w:tc>
+          <w:tcPr>
+            <w:tcW w:w="3005" w:type="dxa"/>
+          </w:tcPr>
+          <w:p>
+            <w:r>
+              <w:t>4</w:t>
+            </w:r>
+          </w:p>
+        </w:tc>
+        <w:tc>
+          <w:tcPr>
+            <w:tcW w:w="3005" w:type="dxa"/>
+          </w:tcPr>
+          <w:p>
+            <w:r>
+              <w:t>ORB</w:t>
+            </w:r>
+          </w:p>
+        </w:tc>
+        <w:tc>
+          <w:tcPr>
+            <w:tcW w:w="3006" w:type="dxa"/>
+          </w:tcPr>
+          <w:p>
+            <w:r>
+              <w:t>ORB</w:t>
+            </w:r>
+          </w:p>
+        </w:tc>
+      </w:tr>
+    </w:tbl>
     <w:p/>
-    <w:p/>
+    <w:p>
+      <w:r>
+        <w:t>From the point of view of most points matched the BRISK and AKAZE detectors paired with any of the descriptor extractors appear to be best performing, although these will not work in a real time environment where more than 1-2 fps are required.</w:t>
+      </w:r>
+      <w:bookmarkStart w:id="0" w:name="_GoBack"/>
+      <w:bookmarkEnd w:id="0"/>
+    </w:p>
     <w:sectPr>
       <w:pgSz w:w="11906" w:h="16838"/>
       <w:pgMar w:top="1440" w:right="1440" w:bottom="1440" w:left="1440" w:header="708" w:footer="708" w:gutter="0"/>

</xml_diff>